<commit_message>
programm bereit zur abgabe
</commit_message>
<xml_diff>
--- a/docu/Benjamin_Swarovsky_PDPH_2020_08_26.docx
+++ b/docu/Benjamin_Swarovsky_PDPH_2020_08_26.docx
@@ -5380,77 +5380,77 @@
           <w:rFonts w:cs="Arial"/>
         </w:rPr>
       </w:pPr>
-    </w:p>
-    <w:p>
-      <w:pPr>
-        <w:rPr>
-          <w:rFonts w:cs="Arial"/>
-        </w:rPr>
-      </w:pPr>
-      <w:r>
-        <w:rPr>
-          <w:rFonts w:cs="Arial"/>
-        </w:rPr>
-        <w:t>Anwendungsfälle</w:t>
-      </w:r>
-    </w:p>
-    <w:p>
-      <w:pPr>
-        <w:rPr>
-          <w:rFonts w:cs="Arial"/>
-        </w:rPr>
-      </w:pPr>
-    </w:p>
-    <w:p>
-      <w:pPr>
-        <w:rPr>
-          <w:rFonts w:cs="Arial"/>
-        </w:rPr>
-      </w:pPr>
-    </w:p>
-    <w:p>
-      <w:pPr>
-        <w:rPr>
-          <w:rFonts w:cs="Arial"/>
-        </w:rPr>
-      </w:pPr>
-    </w:p>
-    <w:p>
-      <w:pPr>
-        <w:rPr>
-          <w:rFonts w:cs="Arial"/>
-        </w:rPr>
-      </w:pPr>
-    </w:p>
-    <w:p>
-      <w:pPr>
-        <w:rPr>
-          <w:rFonts w:cs="Arial"/>
-        </w:rPr>
-      </w:pPr>
-    </w:p>
-    <w:p>
-      <w:pPr>
-        <w:rPr>
-          <w:rFonts w:cs="Arial"/>
-        </w:rPr>
-      </w:pPr>
-    </w:p>
-    <w:p>
-      <w:pPr>
-        <w:rPr>
-          <w:rFonts w:cs="Arial"/>
-        </w:rPr>
-      </w:pPr>
-    </w:p>
-    <w:p>
-      <w:pPr>
-        <w:rPr>
-          <w:rFonts w:cs="Arial"/>
-        </w:rPr>
-      </w:pPr>
       <w:bookmarkStart w:id="1" w:name="_GoBack"/>
       <w:bookmarkEnd w:id="1"/>
+    </w:p>
+    <w:p>
+      <w:pPr>
+        <w:rPr>
+          <w:rFonts w:cs="Arial"/>
+        </w:rPr>
+      </w:pPr>
+      <w:r>
+        <w:rPr>
+          <w:rFonts w:cs="Arial"/>
+        </w:rPr>
+        <w:t>Anwendungsfälle</w:t>
+      </w:r>
+    </w:p>
+    <w:p>
+      <w:pPr>
+        <w:rPr>
+          <w:rFonts w:cs="Arial"/>
+        </w:rPr>
+      </w:pPr>
+    </w:p>
+    <w:p>
+      <w:pPr>
+        <w:rPr>
+          <w:rFonts w:cs="Arial"/>
+        </w:rPr>
+      </w:pPr>
+    </w:p>
+    <w:p>
+      <w:pPr>
+        <w:rPr>
+          <w:rFonts w:cs="Arial"/>
+        </w:rPr>
+      </w:pPr>
+    </w:p>
+    <w:p>
+      <w:pPr>
+        <w:rPr>
+          <w:rFonts w:cs="Arial"/>
+        </w:rPr>
+      </w:pPr>
+    </w:p>
+    <w:p>
+      <w:pPr>
+        <w:rPr>
+          <w:rFonts w:cs="Arial"/>
+        </w:rPr>
+      </w:pPr>
+    </w:p>
+    <w:p>
+      <w:pPr>
+        <w:rPr>
+          <w:rFonts w:cs="Arial"/>
+        </w:rPr>
+      </w:pPr>
+    </w:p>
+    <w:p>
+      <w:pPr>
+        <w:rPr>
+          <w:rFonts w:cs="Arial"/>
+        </w:rPr>
+      </w:pPr>
+    </w:p>
+    <w:p>
+      <w:pPr>
+        <w:rPr>
+          <w:rFonts w:cs="Arial"/>
+        </w:rPr>
+      </w:pPr>
     </w:p>
     <w:p>
       <w:pPr>
@@ -7235,7 +7235,19 @@
         <w:rPr>
           <w:rFonts w:cs="Arial"/>
         </w:rPr>
-        <w:t xml:space="preserve">jede E-Mail-Adresse darf nur einmal im System erfasst werden. </w:t>
+        <w:t xml:space="preserve">jede E-Mail-Adresse darf nur einmal im System erfasst </w:t>
+      </w:r>
+      <w:r>
+        <w:rPr>
+          <w:rFonts w:cs="Arial"/>
+        </w:rPr>
+        <w:t>und nur einem Mitglied zugeordnet werden</w:t>
+      </w:r>
+      <w:r>
+        <w:rPr>
+          <w:rFonts w:cs="Arial"/>
+        </w:rPr>
+        <w:t xml:space="preserve">. </w:t>
       </w:r>
     </w:p>
     <w:p>
@@ -7437,7 +7449,6 @@
         <w:rPr>
           <w:rFonts w:cs="Arial"/>
         </w:rPr>
-        <w:lastRenderedPageBreak/>
         <w:t>Trainingsbereich mit dem jeweiligen Kurs-/Trainingsbezeichnung</w:t>
       </w:r>
     </w:p>

</xml_diff>